<commit_message>
Change in marking rubric.
</commit_message>
<xml_diff>
--- a/MarkingRubric-20095351.docx
+++ b/MarkingRubric-20095351.docx
@@ -20,12 +20,19 @@
       </w:r>
     </w:p>
     <w:p>
-      <w:r>
-        <w:t xml:space="preserve">Github </w:t>
-      </w:r>
+      <w:proofErr w:type="spellStart"/>
+      <w:r>
+        <w:t>Github</w:t>
+      </w:r>
+      <w:proofErr w:type="spellEnd"/>
+      <w:r>
+        <w:t xml:space="preserve"> </w:t>
+      </w:r>
+      <w:proofErr w:type="spellStart"/>
       <w:r>
         <w:t>Url</w:t>
       </w:r>
+      <w:proofErr w:type="spellEnd"/>
       <w:r>
         <w:tab/>
       </w:r>
@@ -33,11 +40,16 @@
         <w:t xml:space="preserve">         </w:t>
       </w:r>
       <w:r>
-        <w:t xml:space="preserve">    </w:t>
+        <w:t xml:space="preserve">  </w:t>
+      </w:r>
+      <w:proofErr w:type="gramStart"/>
+      <w:r>
+        <w:t xml:space="preserve">  </w:t>
       </w:r>
       <w:r>
         <w:t>:</w:t>
       </w:r>
+      <w:proofErr w:type="gramEnd"/>
       <w:r>
         <w:t xml:space="preserve"> </w:t>
       </w:r>
@@ -308,7 +320,21 @@
               <w:rPr>
                 <w:i/>
               </w:rPr>
-              <w:t>Load and display stations + their readings from Yaml file</w:t>
+              <w:t xml:space="preserve">Load and display stations + their readings from </w:t>
+            </w:r>
+            <w:proofErr w:type="spellStart"/>
+            <w:r>
+              <w:rPr>
+                <w:i/>
+              </w:rPr>
+              <w:t>Yaml</w:t>
+            </w:r>
+            <w:proofErr w:type="spellEnd"/>
+            <w:r>
+              <w:rPr>
+                <w:i/>
+              </w:rPr>
+              <w:t xml:space="preserve"> file</w:t>
             </w:r>
           </w:p>
         </w:tc>
@@ -391,7 +417,21 @@
               <w:rPr>
                 <w:i/>
               </w:rPr>
-              <w:t>+ Latest weather, Temp C, F, Wind Bft, pressure</w:t>
+              <w:t xml:space="preserve">+ Latest weather, Temp C, F, Wind </w:t>
+            </w:r>
+            <w:proofErr w:type="spellStart"/>
+            <w:r>
+              <w:rPr>
+                <w:i/>
+              </w:rPr>
+              <w:t>Bft</w:t>
+            </w:r>
+            <w:proofErr w:type="spellEnd"/>
+            <w:r>
+              <w:rPr>
+                <w:i/>
+              </w:rPr>
+              <w:t>, pressure</w:t>
             </w:r>
           </w:p>
         </w:tc>
@@ -517,7 +557,21 @@
               <w:rPr>
                 <w:i/>
               </w:rPr>
-              <w:t>+ Latest weather, Temp C, F, Wind Bft, pressure</w:t>
+              <w:t xml:space="preserve">+ Latest weather, Temp C, F, Wind </w:t>
+            </w:r>
+            <w:proofErr w:type="spellStart"/>
+            <w:r>
+              <w:rPr>
+                <w:i/>
+              </w:rPr>
+              <w:t>Bft</w:t>
+            </w:r>
+            <w:proofErr w:type="spellEnd"/>
+            <w:r>
+              <w:rPr>
+                <w:i/>
+              </w:rPr>
+              <w:t>, pressure</w:t>
             </w:r>
           </w:p>
         </w:tc>
@@ -642,7 +696,25 @@
                 <w:i/>
                 <w:iCs/>
               </w:rPr>
-              <w:t>Lat/Lng, max &amp; min</w:t>
+              <w:t>Lat/</w:t>
+            </w:r>
+            <w:proofErr w:type="spellStart"/>
+            <w:r>
+              <w:rPr>
+                <w:bCs/>
+                <w:i/>
+                <w:iCs/>
+              </w:rPr>
+              <w:t>Lng</w:t>
+            </w:r>
+            <w:proofErr w:type="spellEnd"/>
+            <w:r>
+              <w:rPr>
+                <w:bCs/>
+                <w:i/>
+                <w:iCs/>
+              </w:rPr>
+              <w:t>, max &amp; min</w:t>
             </w:r>
           </w:p>
         </w:tc>
@@ -741,6 +813,9 @@
             <w:r>
               <w:t xml:space="preserve"> – App contains all and up to these features</w:t>
             </w:r>
+            <w:r>
+              <w:t xml:space="preserve"> (including form validations)</w:t>
+            </w:r>
           </w:p>
         </w:tc>
         <w:tc>
@@ -846,25 +921,7 @@
                 <w:iCs/>
                 <w:u w:val="single"/>
               </w:rPr>
-              <w:t>Dashboard latest weather summary for all stations(</w:t>
-            </w:r>
-            <w:r>
-              <w:rPr>
-                <w:b/>
-                <w:i/>
-                <w:iCs/>
-                <w:u w:val="single"/>
-              </w:rPr>
-              <w:t>in order</w:t>
-            </w:r>
-            <w:r>
-              <w:rPr>
-                <w:b/>
-                <w:i/>
-                <w:iCs/>
-                <w:u w:val="single"/>
-              </w:rPr>
-              <w:t>), can delete stations &amp; readings</w:t>
+              <w:t>Dashboard latest weather summary for all stations, can delete stations &amp; readings</w:t>
             </w:r>
           </w:p>
         </w:tc>
@@ -896,1093 +953,6 @@
       </w:tr>
     </w:tbl>
     <w:p/>
-    <w:tbl>
-      <w:tblPr>
-        <w:tblW w:w="9596" w:type="dxa"/>
-        <w:tblInd w:w="108" w:type="dxa"/>
-        <w:tblBorders>
-          <w:top w:val="single" w:sz="4" w:space="0" w:color="FEFEFE"/>
-          <w:left w:val="single" w:sz="2" w:space="0" w:color="FEFEFE"/>
-          <w:bottom w:val="single" w:sz="4" w:space="0" w:color="FEFEFE"/>
-          <w:right w:val="single" w:sz="2" w:space="0" w:color="FEFEFE"/>
-          <w:insideH w:val="single" w:sz="2" w:space="0" w:color="7ACBF1"/>
-          <w:insideV w:val="single" w:sz="2" w:space="0" w:color="7ACBF1"/>
-        </w:tblBorders>
-        <w:shd w:val="clear" w:color="auto" w:fill="008CB4"/>
-        <w:tblLayout w:type="fixed"/>
-        <w:tblLook w:val="04A0" w:firstRow="1" w:lastRow="0" w:firstColumn="1" w:lastColumn="0" w:noHBand="0" w:noVBand="1"/>
-      </w:tblPr>
-      <w:tblGrid>
-        <w:gridCol w:w="1026"/>
-        <w:gridCol w:w="1418"/>
-        <w:gridCol w:w="1701"/>
-        <w:gridCol w:w="1559"/>
-        <w:gridCol w:w="2763"/>
-        <w:gridCol w:w="1129"/>
-      </w:tblGrid>
-      <w:tr>
-        <w:trPr>
-          <w:trHeight w:val="288"/>
-          <w:tblHeader/>
-        </w:trPr>
-        <w:tc>
-          <w:tcPr>
-            <w:tcW w:w="1026" w:type="dxa"/>
-            <w:tcBorders>
-              <w:top w:val="nil"/>
-              <w:left w:val="nil"/>
-              <w:bottom w:val="single" w:sz="12" w:space="0" w:color="7ACBF1"/>
-              <w:right w:val="nil"/>
-            </w:tcBorders>
-            <w:shd w:val="clear" w:color="auto" w:fill="008CB4"/>
-            <w:tcMar>
-              <w:top w:w="80" w:type="dxa"/>
-              <w:left w:w="80" w:type="dxa"/>
-              <w:bottom w:w="80" w:type="dxa"/>
-              <w:right w:w="80" w:type="dxa"/>
-            </w:tcMar>
-            <w:vAlign w:val="center"/>
-          </w:tcPr>
-          <w:p/>
-        </w:tc>
-        <w:tc>
-          <w:tcPr>
-            <w:tcW w:w="1418" w:type="dxa"/>
-            <w:tcBorders>
-              <w:top w:val="nil"/>
-              <w:left w:val="nil"/>
-              <w:bottom w:val="single" w:sz="12" w:space="0" w:color="7ACBF1"/>
-              <w:right w:val="nil"/>
-            </w:tcBorders>
-            <w:shd w:val="clear" w:color="auto" w:fill="008CB4"/>
-            <w:tcMar>
-              <w:top w:w="80" w:type="dxa"/>
-              <w:left w:w="80" w:type="dxa"/>
-              <w:bottom w:w="80" w:type="dxa"/>
-              <w:right w:w="80" w:type="dxa"/>
-            </w:tcMar>
-            <w:vAlign w:val="center"/>
-          </w:tcPr>
-          <w:p>
-            <w:pPr>
-              <w:pStyle w:val="TableStyle1"/>
-              <w:spacing w:line="360" w:lineRule="auto"/>
-              <w:jc w:val="center"/>
-            </w:pPr>
-            <w:r>
-              <w:t>Reading</w:t>
-            </w:r>
-          </w:p>
-        </w:tc>
-        <w:tc>
-          <w:tcPr>
-            <w:tcW w:w="1701" w:type="dxa"/>
-            <w:tcBorders>
-              <w:top w:val="nil"/>
-              <w:left w:val="nil"/>
-              <w:bottom w:val="single" w:sz="12" w:space="0" w:color="7ACBF1"/>
-              <w:right w:val="nil"/>
-            </w:tcBorders>
-            <w:shd w:val="clear" w:color="auto" w:fill="008CB4"/>
-            <w:tcMar>
-              <w:top w:w="80" w:type="dxa"/>
-              <w:left w:w="80" w:type="dxa"/>
-              <w:bottom w:w="80" w:type="dxa"/>
-              <w:right w:w="80" w:type="dxa"/>
-            </w:tcMar>
-            <w:vAlign w:val="center"/>
-          </w:tcPr>
-          <w:p>
-            <w:pPr>
-              <w:pStyle w:val="TableStyle1"/>
-              <w:spacing w:line="360" w:lineRule="auto"/>
-              <w:jc w:val="center"/>
-            </w:pPr>
-            <w:r>
-              <w:t>Station</w:t>
-            </w:r>
-          </w:p>
-        </w:tc>
-        <w:tc>
-          <w:tcPr>
-            <w:tcW w:w="1559" w:type="dxa"/>
-            <w:tcBorders>
-              <w:top w:val="nil"/>
-              <w:left w:val="nil"/>
-              <w:bottom w:val="single" w:sz="12" w:space="0" w:color="7ACBF1"/>
-              <w:right w:val="nil"/>
-            </w:tcBorders>
-            <w:shd w:val="clear" w:color="auto" w:fill="008CB4"/>
-            <w:tcMar>
-              <w:top w:w="80" w:type="dxa"/>
-              <w:left w:w="80" w:type="dxa"/>
-              <w:bottom w:w="80" w:type="dxa"/>
-              <w:right w:w="80" w:type="dxa"/>
-            </w:tcMar>
-            <w:vAlign w:val="center"/>
-          </w:tcPr>
-          <w:p>
-            <w:pPr>
-              <w:pStyle w:val="TableStyle1"/>
-              <w:spacing w:line="360" w:lineRule="auto"/>
-              <w:jc w:val="center"/>
-            </w:pPr>
-            <w:r>
-              <w:t>Member</w:t>
-            </w:r>
-          </w:p>
-        </w:tc>
-        <w:tc>
-          <w:tcPr>
-            <w:tcW w:w="2763" w:type="dxa"/>
-            <w:tcBorders>
-              <w:top w:val="nil"/>
-              <w:left w:val="nil"/>
-              <w:bottom w:val="single" w:sz="12" w:space="0" w:color="7ACBF1"/>
-              <w:right w:val="nil"/>
-            </w:tcBorders>
-            <w:shd w:val="clear" w:color="auto" w:fill="008CB4"/>
-            <w:tcMar>
-              <w:top w:w="80" w:type="dxa"/>
-              <w:left w:w="80" w:type="dxa"/>
-              <w:bottom w:w="80" w:type="dxa"/>
-              <w:right w:w="80" w:type="dxa"/>
-            </w:tcMar>
-            <w:vAlign w:val="center"/>
-          </w:tcPr>
-          <w:p>
-            <w:pPr>
-              <w:pStyle w:val="TableStyle1"/>
-              <w:spacing w:line="360" w:lineRule="auto"/>
-              <w:jc w:val="center"/>
-            </w:pPr>
-            <w:r>
-              <w:t>Features</w:t>
-            </w:r>
-          </w:p>
-        </w:tc>
-        <w:tc>
-          <w:tcPr>
-            <w:tcW w:w="1129" w:type="dxa"/>
-            <w:tcBorders>
-              <w:top w:val="nil"/>
-              <w:left w:val="nil"/>
-              <w:bottom w:val="single" w:sz="12" w:space="0" w:color="7ACBF1"/>
-              <w:right w:val="nil"/>
-            </w:tcBorders>
-            <w:shd w:val="clear" w:color="auto" w:fill="008CB4"/>
-            <w:tcMar>
-              <w:top w:w="80" w:type="dxa"/>
-              <w:left w:w="80" w:type="dxa"/>
-              <w:bottom w:w="80" w:type="dxa"/>
-              <w:right w:w="80" w:type="dxa"/>
-            </w:tcMar>
-            <w:vAlign w:val="center"/>
-          </w:tcPr>
-          <w:p>
-            <w:pPr>
-              <w:pStyle w:val="TableStyle1"/>
-              <w:spacing w:line="360" w:lineRule="auto"/>
-              <w:jc w:val="center"/>
-            </w:pPr>
-            <w:r>
-              <w:t>Code</w:t>
-            </w:r>
-          </w:p>
-        </w:tc>
-      </w:tr>
-      <w:tr>
-        <w:tblPrEx>
-          <w:shd w:val="clear" w:color="auto" w:fill="7AC4EA"/>
-        </w:tblPrEx>
-        <w:trPr>
-          <w:trHeight w:val="1348"/>
-        </w:trPr>
-        <w:tc>
-          <w:tcPr>
-            <w:tcW w:w="1026" w:type="dxa"/>
-            <w:tcBorders>
-              <w:top w:val="single" w:sz="12" w:space="0" w:color="7ACBF1"/>
-              <w:left w:val="nil"/>
-              <w:bottom w:val="single" w:sz="4" w:space="0" w:color="FEFEFE"/>
-              <w:right w:val="single" w:sz="12" w:space="0" w:color="7ACBF1"/>
-            </w:tcBorders>
-            <w:shd w:val="clear" w:color="auto" w:fill="FFFFFF" w:themeFill="background1"/>
-            <w:tcMar>
-              <w:top w:w="80" w:type="dxa"/>
-              <w:left w:w="80" w:type="dxa"/>
-              <w:bottom w:w="80" w:type="dxa"/>
-              <w:right w:w="80" w:type="dxa"/>
-            </w:tcMar>
-            <w:vAlign w:val="center"/>
-          </w:tcPr>
-          <w:p>
-            <w:pPr>
-              <w:pStyle w:val="TableStyle2"/>
-              <w:spacing w:line="360" w:lineRule="auto"/>
-              <w:jc w:val="center"/>
-            </w:pPr>
-            <w:r>
-              <w:t>Starter</w:t>
-            </w:r>
-          </w:p>
-        </w:tc>
-        <w:tc>
-          <w:tcPr>
-            <w:tcW w:w="1418" w:type="dxa"/>
-            <w:tcBorders>
-              <w:top w:val="single" w:sz="12" w:space="0" w:color="7ACBF1"/>
-              <w:left w:val="single" w:sz="12" w:space="0" w:color="7ACBF1"/>
-              <w:bottom w:val="single" w:sz="4" w:space="0" w:color="auto"/>
-              <w:right w:val="single" w:sz="4" w:space="0" w:color="auto"/>
-            </w:tcBorders>
-            <w:shd w:val="clear" w:color="auto" w:fill="FFFFFF" w:themeFill="background1"/>
-            <w:tcMar>
-              <w:top w:w="80" w:type="dxa"/>
-              <w:left w:w="80" w:type="dxa"/>
-              <w:bottom w:w="80" w:type="dxa"/>
-              <w:right w:w="80" w:type="dxa"/>
-            </w:tcMar>
-            <w:vAlign w:val="center"/>
-          </w:tcPr>
-          <w:p>
-            <w:pPr>
-              <w:pStyle w:val="TableStyle3"/>
-              <w:spacing w:line="360" w:lineRule="auto"/>
-              <w:jc w:val="center"/>
-            </w:pPr>
-            <w:r>
-              <w:t>Code</w:t>
-            </w:r>
-            <w:r>
-              <w:br/>
-              <w:t>Temp</w:t>
-            </w:r>
-            <w:r>
-              <w:br/>
-              <w:t>Wind Speed</w:t>
-            </w:r>
-          </w:p>
-        </w:tc>
-        <w:tc>
-          <w:tcPr>
-            <w:tcW w:w="1701" w:type="dxa"/>
-            <w:tcBorders>
-              <w:top w:val="single" w:sz="12" w:space="0" w:color="7ACBF1"/>
-              <w:left w:val="single" w:sz="4" w:space="0" w:color="auto"/>
-              <w:bottom w:val="single" w:sz="4" w:space="0" w:color="auto"/>
-              <w:right w:val="single" w:sz="4" w:space="0" w:color="auto"/>
-            </w:tcBorders>
-            <w:shd w:val="clear" w:color="auto" w:fill="FFFFFF" w:themeFill="background1"/>
-            <w:tcMar>
-              <w:top w:w="80" w:type="dxa"/>
-              <w:left w:w="80" w:type="dxa"/>
-              <w:bottom w:w="80" w:type="dxa"/>
-              <w:right w:w="80" w:type="dxa"/>
-            </w:tcMar>
-            <w:vAlign w:val="center"/>
-          </w:tcPr>
-          <w:p>
-            <w:pPr>
-              <w:pStyle w:val="TableStyle3"/>
-              <w:spacing w:line="360" w:lineRule="auto"/>
-              <w:jc w:val="center"/>
-            </w:pPr>
-            <w:r>
-              <w:t>Station Name</w:t>
-            </w:r>
-          </w:p>
-        </w:tc>
-        <w:tc>
-          <w:tcPr>
-            <w:tcW w:w="1559" w:type="dxa"/>
-            <w:tcBorders>
-              <w:top w:val="single" w:sz="12" w:space="0" w:color="7ACBF1"/>
-              <w:left w:val="single" w:sz="4" w:space="0" w:color="auto"/>
-              <w:bottom w:val="single" w:sz="4" w:space="0" w:color="auto"/>
-              <w:right w:val="single" w:sz="4" w:space="0" w:color="auto"/>
-            </w:tcBorders>
-            <w:shd w:val="clear" w:color="auto" w:fill="FFFFFF" w:themeFill="background1"/>
-            <w:tcMar>
-              <w:top w:w="80" w:type="dxa"/>
-              <w:left w:w="80" w:type="dxa"/>
-              <w:bottom w:w="80" w:type="dxa"/>
-              <w:right w:w="80" w:type="dxa"/>
-            </w:tcMar>
-            <w:vAlign w:val="center"/>
-          </w:tcPr>
-          <w:p>
-            <w:pPr>
-              <w:pStyle w:val="TableStyle3"/>
-              <w:spacing w:line="360" w:lineRule="auto"/>
-              <w:jc w:val="center"/>
-            </w:pPr>
-            <w:r>
-              <w:t>None</w:t>
-            </w:r>
-          </w:p>
-        </w:tc>
-        <w:tc>
-          <w:tcPr>
-            <w:tcW w:w="2763" w:type="dxa"/>
-            <w:tcBorders>
-              <w:top w:val="single" w:sz="12" w:space="0" w:color="7ACBF1"/>
-              <w:left w:val="single" w:sz="4" w:space="0" w:color="auto"/>
-              <w:bottom w:val="single" w:sz="4" w:space="0" w:color="auto"/>
-              <w:right w:val="single" w:sz="4" w:space="0" w:color="auto"/>
-            </w:tcBorders>
-            <w:shd w:val="clear" w:color="auto" w:fill="FFFFFF" w:themeFill="background1"/>
-            <w:tcMar>
-              <w:top w:w="80" w:type="dxa"/>
-              <w:left w:w="80" w:type="dxa"/>
-              <w:bottom w:w="80" w:type="dxa"/>
-              <w:right w:w="80" w:type="dxa"/>
-            </w:tcMar>
-            <w:vAlign w:val="center"/>
-          </w:tcPr>
-          <w:p>
-            <w:pPr>
-              <w:pStyle w:val="TableStyle3"/>
-              <w:spacing w:line="360" w:lineRule="auto"/>
-              <w:jc w:val="center"/>
-            </w:pPr>
-            <w:r>
-              <w:t>Load and display stations + their readings from Yaml file</w:t>
-            </w:r>
-          </w:p>
-        </w:tc>
-        <w:tc>
-          <w:tcPr>
-            <w:tcW w:w="1129" w:type="dxa"/>
-            <w:tcBorders>
-              <w:top w:val="single" w:sz="12" w:space="0" w:color="7ACBF1"/>
-              <w:left w:val="single" w:sz="4" w:space="0" w:color="auto"/>
-              <w:bottom w:val="single" w:sz="4" w:space="0" w:color="auto"/>
-              <w:right w:val="nil"/>
-            </w:tcBorders>
-            <w:shd w:val="clear" w:color="auto" w:fill="FFFFFF" w:themeFill="background1"/>
-            <w:tcMar>
-              <w:top w:w="80" w:type="dxa"/>
-              <w:left w:w="80" w:type="dxa"/>
-              <w:bottom w:w="80" w:type="dxa"/>
-              <w:right w:w="80" w:type="dxa"/>
-            </w:tcMar>
-            <w:vAlign w:val="center"/>
-          </w:tcPr>
-          <w:p>
-            <w:pPr>
-              <w:pStyle w:val="TableStyle3"/>
-              <w:spacing w:line="360" w:lineRule="auto"/>
-              <w:jc w:val="center"/>
-            </w:pPr>
-            <w:r>
-              <w:t>Zipped archive</w:t>
-            </w:r>
-          </w:p>
-        </w:tc>
-      </w:tr>
-      <w:tr>
-        <w:tblPrEx>
-          <w:shd w:val="clear" w:color="auto" w:fill="7AC4EA"/>
-        </w:tblPrEx>
-        <w:trPr>
-          <w:trHeight w:val="1392"/>
-        </w:trPr>
-        <w:tc>
-          <w:tcPr>
-            <w:tcW w:w="1026" w:type="dxa"/>
-            <w:tcBorders>
-              <w:top w:val="single" w:sz="4" w:space="0" w:color="FEFEFE"/>
-              <w:left w:val="nil"/>
-              <w:bottom w:val="single" w:sz="4" w:space="0" w:color="FEFEFE"/>
-              <w:right w:val="single" w:sz="12" w:space="0" w:color="7ACBF1"/>
-            </w:tcBorders>
-            <w:shd w:val="clear" w:color="auto" w:fill="FFFFFF" w:themeFill="background1"/>
-            <w:tcMar>
-              <w:top w:w="80" w:type="dxa"/>
-              <w:left w:w="80" w:type="dxa"/>
-              <w:bottom w:w="80" w:type="dxa"/>
-              <w:right w:w="80" w:type="dxa"/>
-            </w:tcMar>
-            <w:vAlign w:val="center"/>
-          </w:tcPr>
-          <w:p>
-            <w:pPr>
-              <w:pStyle w:val="TableStyle2"/>
-              <w:spacing w:line="360" w:lineRule="auto"/>
-              <w:jc w:val="center"/>
-            </w:pPr>
-            <w:r>
-              <w:t>Baseline</w:t>
-            </w:r>
-          </w:p>
-        </w:tc>
-        <w:tc>
-          <w:tcPr>
-            <w:tcW w:w="1418" w:type="dxa"/>
-            <w:tcBorders>
-              <w:top w:val="single" w:sz="4" w:space="0" w:color="auto"/>
-              <w:left w:val="single" w:sz="12" w:space="0" w:color="7ACBF1"/>
-              <w:bottom w:val="single" w:sz="4" w:space="0" w:color="auto"/>
-              <w:right w:val="single" w:sz="4" w:space="0" w:color="auto"/>
-            </w:tcBorders>
-            <w:shd w:val="clear" w:color="auto" w:fill="FFFFFF" w:themeFill="background1"/>
-            <w:tcMar>
-              <w:top w:w="80" w:type="dxa"/>
-              <w:left w:w="80" w:type="dxa"/>
-              <w:bottom w:w="80" w:type="dxa"/>
-              <w:right w:w="80" w:type="dxa"/>
-            </w:tcMar>
-            <w:vAlign w:val="center"/>
-          </w:tcPr>
-          <w:p>
-            <w:pPr>
-              <w:pStyle w:val="TableStyle3"/>
-              <w:spacing w:line="360" w:lineRule="auto"/>
-              <w:jc w:val="center"/>
-            </w:pPr>
-            <w:r>
-              <w:t>+ Pressure</w:t>
-            </w:r>
-          </w:p>
-        </w:tc>
-        <w:tc>
-          <w:tcPr>
-            <w:tcW w:w="1701" w:type="dxa"/>
-            <w:tcBorders>
-              <w:top w:val="single" w:sz="4" w:space="0" w:color="auto"/>
-              <w:left w:val="single" w:sz="4" w:space="0" w:color="auto"/>
-              <w:bottom w:val="single" w:sz="4" w:space="0" w:color="auto"/>
-              <w:right w:val="single" w:sz="4" w:space="0" w:color="auto"/>
-            </w:tcBorders>
-            <w:shd w:val="clear" w:color="auto" w:fill="FFFFFF" w:themeFill="background1"/>
-            <w:tcMar>
-              <w:top w:w="80" w:type="dxa"/>
-              <w:left w:w="80" w:type="dxa"/>
-              <w:bottom w:w="80" w:type="dxa"/>
-              <w:right w:w="80" w:type="dxa"/>
-            </w:tcMar>
-            <w:vAlign w:val="center"/>
-          </w:tcPr>
-          <w:p>
-            <w:pPr>
-              <w:pStyle w:val="TableStyle3"/>
-              <w:spacing w:line="360" w:lineRule="auto"/>
-              <w:jc w:val="center"/>
-            </w:pPr>
-            <w:r>
-              <w:t>+ Latest weather, Temp C, F, Wind Bft, pressure</w:t>
-            </w:r>
-          </w:p>
-        </w:tc>
-        <w:tc>
-          <w:tcPr>
-            <w:tcW w:w="1559" w:type="dxa"/>
-            <w:tcBorders>
-              <w:top w:val="single" w:sz="4" w:space="0" w:color="auto"/>
-              <w:left w:val="single" w:sz="4" w:space="0" w:color="auto"/>
-              <w:bottom w:val="single" w:sz="4" w:space="0" w:color="auto"/>
-              <w:right w:val="single" w:sz="4" w:space="0" w:color="auto"/>
-            </w:tcBorders>
-            <w:shd w:val="clear" w:color="auto" w:fill="FFFFFF" w:themeFill="background1"/>
-            <w:tcMar>
-              <w:top w:w="80" w:type="dxa"/>
-              <w:left w:w="80" w:type="dxa"/>
-              <w:bottom w:w="80" w:type="dxa"/>
-              <w:right w:w="80" w:type="dxa"/>
-            </w:tcMar>
-            <w:vAlign w:val="center"/>
-          </w:tcPr>
-          <w:p>
-            <w:pPr>
-              <w:pStyle w:val="TableStyle3"/>
-              <w:spacing w:line="360" w:lineRule="auto"/>
-              <w:jc w:val="center"/>
-            </w:pPr>
-            <w:r>
-              <w:t>None</w:t>
-            </w:r>
-          </w:p>
-        </w:tc>
-        <w:tc>
-          <w:tcPr>
-            <w:tcW w:w="2763" w:type="dxa"/>
-            <w:tcBorders>
-              <w:top w:val="single" w:sz="4" w:space="0" w:color="auto"/>
-              <w:left w:val="single" w:sz="4" w:space="0" w:color="auto"/>
-              <w:bottom w:val="single" w:sz="4" w:space="0" w:color="auto"/>
-              <w:right w:val="single" w:sz="4" w:space="0" w:color="auto"/>
-            </w:tcBorders>
-            <w:shd w:val="clear" w:color="auto" w:fill="FFFFFF" w:themeFill="background1"/>
-            <w:tcMar>
-              <w:top w:w="80" w:type="dxa"/>
-              <w:left w:w="80" w:type="dxa"/>
-              <w:bottom w:w="80" w:type="dxa"/>
-              <w:right w:w="80" w:type="dxa"/>
-            </w:tcMar>
-            <w:vAlign w:val="center"/>
-          </w:tcPr>
-          <w:p>
-            <w:pPr>
-              <w:pStyle w:val="TableStyle3"/>
-              <w:spacing w:line="360" w:lineRule="auto"/>
-              <w:jc w:val="center"/>
-            </w:pPr>
-            <w:r>
-              <w:t>+ display latest weather for station</w:t>
-            </w:r>
-          </w:p>
-        </w:tc>
-        <w:tc>
-          <w:tcPr>
-            <w:tcW w:w="1129" w:type="dxa"/>
-            <w:tcBorders>
-              <w:top w:val="single" w:sz="4" w:space="0" w:color="auto"/>
-              <w:left w:val="single" w:sz="4" w:space="0" w:color="auto"/>
-              <w:bottom w:val="single" w:sz="4" w:space="0" w:color="auto"/>
-              <w:right w:val="nil"/>
-            </w:tcBorders>
-            <w:shd w:val="clear" w:color="auto" w:fill="FFFFFF" w:themeFill="background1"/>
-            <w:tcMar>
-              <w:top w:w="80" w:type="dxa"/>
-              <w:left w:w="80" w:type="dxa"/>
-              <w:bottom w:w="80" w:type="dxa"/>
-              <w:right w:w="80" w:type="dxa"/>
-            </w:tcMar>
-            <w:vAlign w:val="center"/>
-          </w:tcPr>
-          <w:p>
-            <w:pPr>
-              <w:pStyle w:val="TableStyle3"/>
-              <w:spacing w:line="360" w:lineRule="auto"/>
-              <w:jc w:val="center"/>
-            </w:pPr>
-            <w:r>
-              <w:t>Zipped archive</w:t>
-            </w:r>
-            <w:r>
-              <w:t xml:space="preserve"> + Readme</w:t>
-            </w:r>
-          </w:p>
-        </w:tc>
-      </w:tr>
-      <w:tr>
-        <w:tblPrEx>
-          <w:shd w:val="clear" w:color="auto" w:fill="7AC4EA"/>
-        </w:tblPrEx>
-        <w:trPr>
-          <w:trHeight w:val="1524"/>
-        </w:trPr>
-        <w:tc>
-          <w:tcPr>
-            <w:tcW w:w="1026" w:type="dxa"/>
-            <w:tcBorders>
-              <w:top w:val="single" w:sz="4" w:space="0" w:color="FEFEFE"/>
-              <w:left w:val="nil"/>
-              <w:bottom w:val="single" w:sz="4" w:space="0" w:color="FEFEFE"/>
-              <w:right w:val="single" w:sz="12" w:space="0" w:color="7ACBF1"/>
-            </w:tcBorders>
-            <w:shd w:val="clear" w:color="auto" w:fill="FFFFFF" w:themeFill="background1"/>
-            <w:tcMar>
-              <w:top w:w="80" w:type="dxa"/>
-              <w:left w:w="80" w:type="dxa"/>
-              <w:bottom w:w="80" w:type="dxa"/>
-              <w:right w:w="80" w:type="dxa"/>
-            </w:tcMar>
-            <w:vAlign w:val="center"/>
-          </w:tcPr>
-          <w:p>
-            <w:pPr>
-              <w:pStyle w:val="TableStyle2"/>
-              <w:spacing w:line="360" w:lineRule="auto"/>
-              <w:jc w:val="center"/>
-            </w:pPr>
-            <w:r>
-              <w:t>Release 1</w:t>
-            </w:r>
-          </w:p>
-        </w:tc>
-        <w:tc>
-          <w:tcPr>
-            <w:tcW w:w="1418" w:type="dxa"/>
-            <w:tcBorders>
-              <w:top w:val="single" w:sz="4" w:space="0" w:color="auto"/>
-              <w:left w:val="single" w:sz="12" w:space="0" w:color="7ACBF1"/>
-              <w:bottom w:val="single" w:sz="4" w:space="0" w:color="auto"/>
-              <w:right w:val="single" w:sz="4" w:space="0" w:color="auto"/>
-            </w:tcBorders>
-            <w:shd w:val="clear" w:color="auto" w:fill="FFFFFF" w:themeFill="background1"/>
-            <w:tcMar>
-              <w:top w:w="80" w:type="dxa"/>
-              <w:left w:w="80" w:type="dxa"/>
-              <w:bottom w:w="80" w:type="dxa"/>
-              <w:right w:w="80" w:type="dxa"/>
-            </w:tcMar>
-            <w:vAlign w:val="center"/>
-          </w:tcPr>
-          <w:p>
-            <w:pPr>
-              <w:pStyle w:val="TableStyle3"/>
-              <w:spacing w:line="360" w:lineRule="auto"/>
-              <w:jc w:val="center"/>
-            </w:pPr>
-            <w:r>
-              <w:t>+ Wind Direction</w:t>
-            </w:r>
-          </w:p>
-        </w:tc>
-        <w:tc>
-          <w:tcPr>
-            <w:tcW w:w="1701" w:type="dxa"/>
-            <w:tcBorders>
-              <w:top w:val="single" w:sz="4" w:space="0" w:color="auto"/>
-              <w:left w:val="single" w:sz="4" w:space="0" w:color="auto"/>
-              <w:bottom w:val="single" w:sz="4" w:space="0" w:color="auto"/>
-              <w:right w:val="single" w:sz="4" w:space="0" w:color="auto"/>
-            </w:tcBorders>
-            <w:shd w:val="clear" w:color="auto" w:fill="FFFFFF" w:themeFill="background1"/>
-            <w:tcMar>
-              <w:top w:w="80" w:type="dxa"/>
-              <w:left w:w="80" w:type="dxa"/>
-              <w:bottom w:w="80" w:type="dxa"/>
-              <w:right w:w="80" w:type="dxa"/>
-            </w:tcMar>
-            <w:vAlign w:val="center"/>
-          </w:tcPr>
-          <w:p>
-            <w:pPr>
-              <w:pStyle w:val="TableStyle3"/>
-              <w:spacing w:line="360" w:lineRule="auto"/>
-              <w:jc w:val="center"/>
-            </w:pPr>
-            <w:r>
-              <w:t>+ Wind Chill, Wind Compass</w:t>
-            </w:r>
-          </w:p>
-        </w:tc>
-        <w:tc>
-          <w:tcPr>
-            <w:tcW w:w="1559" w:type="dxa"/>
-            <w:tcBorders>
-              <w:top w:val="single" w:sz="4" w:space="0" w:color="auto"/>
-              <w:left w:val="single" w:sz="4" w:space="0" w:color="auto"/>
-              <w:bottom w:val="single" w:sz="4" w:space="0" w:color="auto"/>
-              <w:right w:val="single" w:sz="4" w:space="0" w:color="auto"/>
-            </w:tcBorders>
-            <w:shd w:val="clear" w:color="auto" w:fill="FFFFFF" w:themeFill="background1"/>
-            <w:tcMar>
-              <w:top w:w="80" w:type="dxa"/>
-              <w:left w:w="80" w:type="dxa"/>
-              <w:bottom w:w="80" w:type="dxa"/>
-              <w:right w:w="80" w:type="dxa"/>
-            </w:tcMar>
-            <w:vAlign w:val="center"/>
-          </w:tcPr>
-          <w:p>
-            <w:pPr>
-              <w:pStyle w:val="TableStyle3"/>
-              <w:spacing w:line="360" w:lineRule="auto"/>
-              <w:jc w:val="center"/>
-            </w:pPr>
-            <w:r>
-              <w:t>None</w:t>
-            </w:r>
-          </w:p>
-        </w:tc>
-        <w:tc>
-          <w:tcPr>
-            <w:tcW w:w="2763" w:type="dxa"/>
-            <w:tcBorders>
-              <w:top w:val="single" w:sz="4" w:space="0" w:color="auto"/>
-              <w:left w:val="single" w:sz="4" w:space="0" w:color="auto"/>
-              <w:bottom w:val="single" w:sz="4" w:space="0" w:color="auto"/>
-              <w:right w:val="single" w:sz="4" w:space="0" w:color="auto"/>
-            </w:tcBorders>
-            <w:shd w:val="clear" w:color="auto" w:fill="FFFFFF" w:themeFill="background1"/>
-            <w:tcMar>
-              <w:top w:w="80" w:type="dxa"/>
-              <w:left w:w="80" w:type="dxa"/>
-              <w:bottom w:w="80" w:type="dxa"/>
-              <w:right w:w="80" w:type="dxa"/>
-            </w:tcMar>
-            <w:vAlign w:val="center"/>
-          </w:tcPr>
-          <w:p>
-            <w:pPr>
-              <w:pStyle w:val="TableStyle3"/>
-              <w:spacing w:line="360" w:lineRule="auto"/>
-              <w:jc w:val="center"/>
-            </w:pPr>
-            <w:r>
-              <w:t>Dashboard shows station list + button to open station view. Include forms to add new Station + new reading</w:t>
-            </w:r>
-          </w:p>
-        </w:tc>
-        <w:tc>
-          <w:tcPr>
-            <w:tcW w:w="1129" w:type="dxa"/>
-            <w:tcBorders>
-              <w:top w:val="single" w:sz="4" w:space="0" w:color="auto"/>
-              <w:left w:val="single" w:sz="4" w:space="0" w:color="auto"/>
-              <w:bottom w:val="single" w:sz="4" w:space="0" w:color="auto"/>
-              <w:right w:val="nil"/>
-            </w:tcBorders>
-            <w:shd w:val="clear" w:color="auto" w:fill="FFFFFF" w:themeFill="background1"/>
-            <w:tcMar>
-              <w:top w:w="80" w:type="dxa"/>
-              <w:left w:w="80" w:type="dxa"/>
-              <w:bottom w:w="80" w:type="dxa"/>
-              <w:right w:w="80" w:type="dxa"/>
-            </w:tcMar>
-            <w:vAlign w:val="center"/>
-          </w:tcPr>
-          <w:p>
-            <w:pPr>
-              <w:pStyle w:val="TableStyle3"/>
-              <w:spacing w:line="360" w:lineRule="auto"/>
-              <w:jc w:val="center"/>
-            </w:pPr>
-            <w:r>
-              <w:t>Github repo</w:t>
-            </w:r>
-          </w:p>
-        </w:tc>
-      </w:tr>
-      <w:tr>
-        <w:tblPrEx>
-          <w:shd w:val="clear" w:color="auto" w:fill="7AC4EA"/>
-        </w:tblPrEx>
-        <w:trPr>
-          <w:trHeight w:val="1524"/>
-        </w:trPr>
-        <w:tc>
-          <w:tcPr>
-            <w:tcW w:w="1026" w:type="dxa"/>
-            <w:tcBorders>
-              <w:top w:val="single" w:sz="4" w:space="0" w:color="FEFEFE"/>
-              <w:left w:val="nil"/>
-              <w:bottom w:val="single" w:sz="4" w:space="0" w:color="FEFEFE"/>
-              <w:right w:val="single" w:sz="12" w:space="0" w:color="7ACBF1"/>
-            </w:tcBorders>
-            <w:shd w:val="clear" w:color="auto" w:fill="FFFFFF" w:themeFill="background1"/>
-            <w:tcMar>
-              <w:top w:w="80" w:type="dxa"/>
-              <w:left w:w="80" w:type="dxa"/>
-              <w:bottom w:w="80" w:type="dxa"/>
-              <w:right w:w="80" w:type="dxa"/>
-            </w:tcMar>
-            <w:vAlign w:val="center"/>
-          </w:tcPr>
-          <w:p>
-            <w:pPr>
-              <w:pStyle w:val="TableStyle2"/>
-              <w:spacing w:line="360" w:lineRule="auto"/>
-              <w:jc w:val="center"/>
-            </w:pPr>
-            <w:r>
-              <w:t>Release 2</w:t>
-            </w:r>
-          </w:p>
-        </w:tc>
-        <w:tc>
-          <w:tcPr>
-            <w:tcW w:w="1418" w:type="dxa"/>
-            <w:tcBorders>
-              <w:top w:val="single" w:sz="4" w:space="0" w:color="auto"/>
-              <w:left w:val="single" w:sz="12" w:space="0" w:color="7ACBF1"/>
-              <w:bottom w:val="single" w:sz="4" w:space="0" w:color="auto"/>
-              <w:right w:val="single" w:sz="4" w:space="0" w:color="auto"/>
-            </w:tcBorders>
-            <w:shd w:val="clear" w:color="auto" w:fill="FFFFFF" w:themeFill="background1"/>
-            <w:tcMar>
-              <w:top w:w="80" w:type="dxa"/>
-              <w:left w:w="80" w:type="dxa"/>
-              <w:bottom w:w="80" w:type="dxa"/>
-              <w:right w:w="80" w:type="dxa"/>
-            </w:tcMar>
-            <w:vAlign w:val="center"/>
-          </w:tcPr>
-          <w:p>
-            <w:pPr>
-              <w:pStyle w:val="TableStyle3"/>
-              <w:spacing w:line="360" w:lineRule="auto"/>
-              <w:jc w:val="center"/>
-            </w:pPr>
-          </w:p>
-        </w:tc>
-        <w:tc>
-          <w:tcPr>
-            <w:tcW w:w="1701" w:type="dxa"/>
-            <w:tcBorders>
-              <w:top w:val="single" w:sz="4" w:space="0" w:color="auto"/>
-              <w:left w:val="single" w:sz="4" w:space="0" w:color="auto"/>
-              <w:bottom w:val="single" w:sz="4" w:space="0" w:color="auto"/>
-              <w:right w:val="single" w:sz="4" w:space="0" w:color="auto"/>
-            </w:tcBorders>
-            <w:shd w:val="clear" w:color="auto" w:fill="FFFFFF" w:themeFill="background1"/>
-            <w:tcMar>
-              <w:top w:w="80" w:type="dxa"/>
-              <w:left w:w="80" w:type="dxa"/>
-              <w:bottom w:w="80" w:type="dxa"/>
-              <w:right w:w="80" w:type="dxa"/>
-            </w:tcMar>
-            <w:vAlign w:val="center"/>
-          </w:tcPr>
-          <w:p>
-            <w:pPr>
-              <w:pStyle w:val="TableStyle3"/>
-              <w:spacing w:line="360" w:lineRule="auto"/>
-              <w:jc w:val="center"/>
-            </w:pPr>
-          </w:p>
-        </w:tc>
-        <w:tc>
-          <w:tcPr>
-            <w:tcW w:w="1559" w:type="dxa"/>
-            <w:tcBorders>
-              <w:top w:val="single" w:sz="4" w:space="0" w:color="auto"/>
-              <w:left w:val="single" w:sz="4" w:space="0" w:color="auto"/>
-              <w:bottom w:val="single" w:sz="4" w:space="0" w:color="auto"/>
-              <w:right w:val="single" w:sz="4" w:space="0" w:color="auto"/>
-            </w:tcBorders>
-            <w:shd w:val="clear" w:color="auto" w:fill="FFFFFF" w:themeFill="background1"/>
-            <w:tcMar>
-              <w:top w:w="80" w:type="dxa"/>
-              <w:left w:w="80" w:type="dxa"/>
-              <w:bottom w:w="80" w:type="dxa"/>
-              <w:right w:w="80" w:type="dxa"/>
-            </w:tcMar>
-            <w:vAlign w:val="center"/>
-          </w:tcPr>
-          <w:p>
-            <w:pPr>
-              <w:pStyle w:val="TableStyle3"/>
-              <w:spacing w:line="360" w:lineRule="auto"/>
-              <w:jc w:val="center"/>
-            </w:pPr>
-          </w:p>
-        </w:tc>
-        <w:tc>
-          <w:tcPr>
-            <w:tcW w:w="2763" w:type="dxa"/>
-            <w:tcBorders>
-              <w:top w:val="single" w:sz="4" w:space="0" w:color="auto"/>
-              <w:left w:val="single" w:sz="4" w:space="0" w:color="auto"/>
-              <w:bottom w:val="single" w:sz="4" w:space="0" w:color="auto"/>
-              <w:right w:val="single" w:sz="4" w:space="0" w:color="auto"/>
-            </w:tcBorders>
-            <w:shd w:val="clear" w:color="auto" w:fill="FFFFFF" w:themeFill="background1"/>
-            <w:tcMar>
-              <w:top w:w="80" w:type="dxa"/>
-              <w:left w:w="80" w:type="dxa"/>
-              <w:bottom w:w="80" w:type="dxa"/>
-              <w:right w:w="80" w:type="dxa"/>
-            </w:tcMar>
-            <w:vAlign w:val="center"/>
-          </w:tcPr>
-          <w:p>
-            <w:pPr>
-              <w:pStyle w:val="TableStyle3"/>
-              <w:spacing w:line="360" w:lineRule="auto"/>
-              <w:jc w:val="center"/>
-            </w:pPr>
-          </w:p>
-        </w:tc>
-        <w:tc>
-          <w:tcPr>
-            <w:tcW w:w="1129" w:type="dxa"/>
-            <w:tcBorders>
-              <w:top w:val="single" w:sz="4" w:space="0" w:color="auto"/>
-              <w:left w:val="single" w:sz="4" w:space="0" w:color="auto"/>
-              <w:bottom w:val="single" w:sz="4" w:space="0" w:color="auto"/>
-              <w:right w:val="nil"/>
-            </w:tcBorders>
-            <w:shd w:val="clear" w:color="auto" w:fill="FFFFFF" w:themeFill="background1"/>
-            <w:tcMar>
-              <w:top w:w="80" w:type="dxa"/>
-              <w:left w:w="80" w:type="dxa"/>
-              <w:bottom w:w="80" w:type="dxa"/>
-              <w:right w:w="80" w:type="dxa"/>
-            </w:tcMar>
-            <w:vAlign w:val="center"/>
-          </w:tcPr>
-          <w:p>
-            <w:pPr>
-              <w:pStyle w:val="TableStyle3"/>
-              <w:spacing w:line="360" w:lineRule="auto"/>
-              <w:jc w:val="center"/>
-            </w:pPr>
-          </w:p>
-        </w:tc>
-      </w:tr>
-      <w:tr>
-        <w:tblPrEx>
-          <w:shd w:val="clear" w:color="auto" w:fill="7AC4EA"/>
-        </w:tblPrEx>
-        <w:trPr>
-          <w:trHeight w:val="1524"/>
-        </w:trPr>
-        <w:tc>
-          <w:tcPr>
-            <w:tcW w:w="1026" w:type="dxa"/>
-            <w:tcBorders>
-              <w:top w:val="single" w:sz="4" w:space="0" w:color="FEFEFE"/>
-              <w:left w:val="nil"/>
-              <w:bottom w:val="single" w:sz="4" w:space="0" w:color="FEFEFE"/>
-              <w:right w:val="single" w:sz="12" w:space="0" w:color="7ACBF1"/>
-            </w:tcBorders>
-            <w:shd w:val="clear" w:color="auto" w:fill="FFFFFF" w:themeFill="background1"/>
-            <w:tcMar>
-              <w:top w:w="80" w:type="dxa"/>
-              <w:left w:w="80" w:type="dxa"/>
-              <w:bottom w:w="80" w:type="dxa"/>
-              <w:right w:w="80" w:type="dxa"/>
-            </w:tcMar>
-            <w:vAlign w:val="center"/>
-          </w:tcPr>
-          <w:p>
-            <w:pPr>
-              <w:pStyle w:val="TableStyle2"/>
-              <w:spacing w:line="360" w:lineRule="auto"/>
-              <w:jc w:val="center"/>
-            </w:pPr>
-            <w:r>
-              <w:t>Release 3</w:t>
-            </w:r>
-          </w:p>
-        </w:tc>
-        <w:tc>
-          <w:tcPr>
-            <w:tcW w:w="1418" w:type="dxa"/>
-            <w:tcBorders>
-              <w:top w:val="single" w:sz="4" w:space="0" w:color="auto"/>
-              <w:left w:val="single" w:sz="12" w:space="0" w:color="7ACBF1"/>
-              <w:bottom w:val="single" w:sz="4" w:space="0" w:color="auto"/>
-              <w:right w:val="single" w:sz="4" w:space="0" w:color="auto"/>
-            </w:tcBorders>
-            <w:shd w:val="clear" w:color="auto" w:fill="FFFFFF" w:themeFill="background1"/>
-            <w:tcMar>
-              <w:top w:w="80" w:type="dxa"/>
-              <w:left w:w="80" w:type="dxa"/>
-              <w:bottom w:w="80" w:type="dxa"/>
-              <w:right w:w="80" w:type="dxa"/>
-            </w:tcMar>
-            <w:vAlign w:val="center"/>
-          </w:tcPr>
-          <w:p>
-            <w:pPr>
-              <w:pStyle w:val="TableStyle3"/>
-              <w:spacing w:line="360" w:lineRule="auto"/>
-              <w:jc w:val="center"/>
-            </w:pPr>
-          </w:p>
-        </w:tc>
-        <w:tc>
-          <w:tcPr>
-            <w:tcW w:w="1701" w:type="dxa"/>
-            <w:tcBorders>
-              <w:top w:val="single" w:sz="4" w:space="0" w:color="auto"/>
-              <w:left w:val="single" w:sz="4" w:space="0" w:color="auto"/>
-              <w:bottom w:val="single" w:sz="4" w:space="0" w:color="auto"/>
-              <w:right w:val="single" w:sz="4" w:space="0" w:color="auto"/>
-            </w:tcBorders>
-            <w:shd w:val="clear" w:color="auto" w:fill="FFFFFF" w:themeFill="background1"/>
-            <w:tcMar>
-              <w:top w:w="80" w:type="dxa"/>
-              <w:left w:w="80" w:type="dxa"/>
-              <w:bottom w:w="80" w:type="dxa"/>
-              <w:right w:w="80" w:type="dxa"/>
-            </w:tcMar>
-            <w:vAlign w:val="center"/>
-          </w:tcPr>
-          <w:p>
-            <w:pPr>
-              <w:pStyle w:val="TableStyle3"/>
-              <w:spacing w:line="360" w:lineRule="auto"/>
-              <w:jc w:val="center"/>
-            </w:pPr>
-          </w:p>
-        </w:tc>
-        <w:tc>
-          <w:tcPr>
-            <w:tcW w:w="1559" w:type="dxa"/>
-            <w:tcBorders>
-              <w:top w:val="single" w:sz="4" w:space="0" w:color="auto"/>
-              <w:left w:val="single" w:sz="4" w:space="0" w:color="auto"/>
-              <w:bottom w:val="single" w:sz="4" w:space="0" w:color="auto"/>
-              <w:right w:val="single" w:sz="4" w:space="0" w:color="auto"/>
-            </w:tcBorders>
-            <w:shd w:val="clear" w:color="auto" w:fill="FFFFFF" w:themeFill="background1"/>
-            <w:tcMar>
-              <w:top w:w="80" w:type="dxa"/>
-              <w:left w:w="80" w:type="dxa"/>
-              <w:bottom w:w="80" w:type="dxa"/>
-              <w:right w:w="80" w:type="dxa"/>
-            </w:tcMar>
-            <w:vAlign w:val="center"/>
-          </w:tcPr>
-          <w:p>
-            <w:pPr>
-              <w:pStyle w:val="TableStyle3"/>
-              <w:spacing w:line="360" w:lineRule="auto"/>
-              <w:jc w:val="center"/>
-            </w:pPr>
-          </w:p>
-        </w:tc>
-        <w:tc>
-          <w:tcPr>
-            <w:tcW w:w="2763" w:type="dxa"/>
-            <w:tcBorders>
-              <w:top w:val="single" w:sz="4" w:space="0" w:color="auto"/>
-              <w:left w:val="single" w:sz="4" w:space="0" w:color="auto"/>
-              <w:bottom w:val="single" w:sz="4" w:space="0" w:color="auto"/>
-              <w:right w:val="single" w:sz="4" w:space="0" w:color="auto"/>
-            </w:tcBorders>
-            <w:shd w:val="clear" w:color="auto" w:fill="FFFFFF" w:themeFill="background1"/>
-            <w:tcMar>
-              <w:top w:w="80" w:type="dxa"/>
-              <w:left w:w="80" w:type="dxa"/>
-              <w:bottom w:w="80" w:type="dxa"/>
-              <w:right w:w="80" w:type="dxa"/>
-            </w:tcMar>
-            <w:vAlign w:val="center"/>
-          </w:tcPr>
-          <w:p>
-            <w:pPr>
-              <w:pStyle w:val="TableStyle3"/>
-              <w:spacing w:line="360" w:lineRule="auto"/>
-              <w:jc w:val="center"/>
-            </w:pPr>
-          </w:p>
-        </w:tc>
-        <w:tc>
-          <w:tcPr>
-            <w:tcW w:w="1129" w:type="dxa"/>
-            <w:tcBorders>
-              <w:top w:val="single" w:sz="4" w:space="0" w:color="auto"/>
-              <w:left w:val="single" w:sz="4" w:space="0" w:color="auto"/>
-              <w:bottom w:val="single" w:sz="4" w:space="0" w:color="auto"/>
-              <w:right w:val="nil"/>
-            </w:tcBorders>
-            <w:shd w:val="clear" w:color="auto" w:fill="FFFFFF" w:themeFill="background1"/>
-            <w:tcMar>
-              <w:top w:w="80" w:type="dxa"/>
-              <w:left w:w="80" w:type="dxa"/>
-              <w:bottom w:w="80" w:type="dxa"/>
-              <w:right w:w="80" w:type="dxa"/>
-            </w:tcMar>
-            <w:vAlign w:val="center"/>
-          </w:tcPr>
-          <w:p>
-            <w:pPr>
-              <w:pStyle w:val="TableStyle3"/>
-              <w:spacing w:line="360" w:lineRule="auto"/>
-              <w:jc w:val="center"/>
-            </w:pPr>
-          </w:p>
-        </w:tc>
-      </w:tr>
-    </w:tbl>
     <w:p/>
     <w:sectPr>
       <w:pgSz w:w="16840" w:h="11900" w:orient="landscape"/>

</xml_diff>